<commit_message>
Split store path out as custom parameters Imported from Changeset 14188
</commit_message>
<xml_diff>
--- a/IISWithBindings/Doc/IIS With Bindings AnyAgent Configuration.docx
+++ b/IISWithBindings/Doc/IIS With Bindings AnyAgent Configuration.docx
@@ -1,6 +1,6 @@
 
 <file path=word/document.xml><?xml version="1.0" encoding="utf-8"?>
-<w:document xmlns:wpc="http://schemas.microsoft.com/office/word/2010/wordprocessingCanvas" xmlns:cx="http://schemas.microsoft.com/office/drawing/2014/chartex" xmlns:cx1="http://schemas.microsoft.com/office/drawing/2015/9/8/chartex" xmlns:mc="http://schemas.openxmlformats.org/markup-compatibility/2006" xmlns:o="urn:schemas-microsoft-com:office:office" xmlns:r="http://schemas.openxmlformats.org/officeDocument/2006/relationships" xmlns:m="http://schemas.openxmlformats.org/officeDocument/2006/math" xmlns:v="urn:schemas-microsoft-com:vml" xmlns:wp14="http://schemas.microsoft.com/office/word/2010/wordprocessingDrawing" xmlns:wp="http://schemas.openxmlformats.org/drawingml/2006/wordprocessingDrawing" xmlns:w10="urn:schemas-microsoft-com:office:word" xmlns:w="http://schemas.openxmlformats.org/wordprocessingml/2006/main" xmlns:w14="http://schemas.microsoft.com/office/word/2010/wordml" xmlns:w15="http://schemas.microsoft.com/office/word/2012/wordml" xmlns:w16se="http://schemas.microsoft.com/office/word/2015/wordml/symex" xmlns:wpg="http://schemas.microsoft.com/office/word/2010/wordprocessingGroup" xmlns:wpi="http://schemas.microsoft.com/office/word/2010/wordprocessingInk" xmlns:wne="http://schemas.microsoft.com/office/word/2006/wordml" xmlns:wps="http://schemas.microsoft.com/office/word/2010/wordprocessingShape" mc:Ignorable="w14 w15 w16se wp14">
+<w:document xmlns:wpc="http://schemas.microsoft.com/office/word/2010/wordprocessingCanvas" xmlns:cx="http://schemas.microsoft.com/office/drawing/2014/chartex" xmlns:cx1="http://schemas.microsoft.com/office/drawing/2015/9/8/chartex" xmlns:cx2="http://schemas.microsoft.com/office/drawing/2015/10/21/chartex" xmlns:cx3="http://schemas.microsoft.com/office/drawing/2016/5/9/chartex" xmlns:cx4="http://schemas.microsoft.com/office/drawing/2016/5/10/chartex" xmlns:cx5="http://schemas.microsoft.com/office/drawing/2016/5/11/chartex" xmlns:cx6="http://schemas.microsoft.com/office/drawing/2016/5/12/chartex" xmlns:cx7="http://schemas.microsoft.com/office/drawing/2016/5/13/chartex" xmlns:cx8="http://schemas.microsoft.com/office/drawing/2016/5/14/chartex" xmlns:mc="http://schemas.openxmlformats.org/markup-compatibility/2006" xmlns:aink="http://schemas.microsoft.com/office/drawing/2016/ink" xmlns:am3d="http://schemas.microsoft.com/office/drawing/2017/model3d" xmlns:o="urn:schemas-microsoft-com:office:office" xmlns:r="http://schemas.openxmlformats.org/officeDocument/2006/relationships" xmlns:m="http://schemas.openxmlformats.org/officeDocument/2006/math" xmlns:v="urn:schemas-microsoft-com:vml" xmlns:wp14="http://schemas.microsoft.com/office/word/2010/wordprocessingDrawing" xmlns:wp="http://schemas.openxmlformats.org/drawingml/2006/wordprocessingDrawing" xmlns:w10="urn:schemas-microsoft-com:office:word" xmlns:w="http://schemas.openxmlformats.org/wordprocessingml/2006/main" xmlns:w14="http://schemas.microsoft.com/office/word/2010/wordml" xmlns:w15="http://schemas.microsoft.com/office/word/2012/wordml" xmlns:w16cid="http://schemas.microsoft.com/office/word/2016/wordml/cid" xmlns:w16se="http://schemas.microsoft.com/office/word/2015/wordml/symex" xmlns:wpg="http://schemas.microsoft.com/office/word/2010/wordprocessingGroup" xmlns:wpi="http://schemas.microsoft.com/office/word/2010/wordprocessingInk" xmlns:wne="http://schemas.microsoft.com/office/word/2006/wordml" xmlns:wps="http://schemas.microsoft.com/office/word/2010/wordprocessingShape" mc:Ignorable="w14 w15 w16se w16cid wp14">
   <w:body>
     <w:p>
       <w:r>
@@ -47,32 +47,6 @@
     </w:p>
     <w:p>
       <w:r>
-        <w:t xml:space="preserve">During </w:t>
-      </w:r>
-      <w:r>
-        <w:t xml:space="preserve">Keyfactor Command </w:t>
-      </w:r>
-      <w:r>
-        <w:t xml:space="preserve">certificate store setup, </w:t>
-      </w:r>
-      <w:r>
-        <w:t>the store path will need to contain the</w:t>
-      </w:r>
-      <w:r>
-        <w:t xml:space="preserve"> IIS </w:t>
-      </w:r>
-      <w:r>
-        <w:t xml:space="preserve">binding information in WebSiteName/IPAddress/PortNumber/HostName format.  The first 3 nodes are required.  HostName is optional and can be left off if no host name is </w:t>
-      </w:r>
-      <w:r>
-        <w:t>needed</w:t>
-      </w:r>
-      <w:r>
-        <w:t xml:space="preserve"> for the IIS binding.</w:t>
-      </w:r>
-    </w:p>
-    <w:p>
-      <w:r>
         <w:t>This agent implements three job types – Inventory, Management Add, and Management Remove.</w:t>
       </w:r>
       <w:r>
@@ -165,20 +139,15 @@
       </w:r>
     </w:p>
     <w:p>
-      <w:pPr>
-        <w:rPr>
-          <w:b/>
-        </w:rPr>
-      </w:pPr>
       <w:r>
         <w:rPr>
           <w:noProof/>
         </w:rPr>
         <w:drawing>
-          <wp:inline distT="0" distB="0" distL="0" distR="0" wp14:anchorId="7ABC4C98" wp14:editId="60DF80AD">
-            <wp:extent cx="4133850" cy="3818511"/>
-            <wp:effectExtent l="0" t="0" r="0" b="0"/>
-            <wp:docPr id="1" name="Picture 1"/>
+          <wp:inline distT="0" distB="0" distL="0" distR="0" wp14:anchorId="3904810A" wp14:editId="001E7B30">
+            <wp:extent cx="4191064" cy="4161065"/>
+            <wp:effectExtent l="19050" t="19050" r="19050" b="11430"/>
+            <wp:docPr id="2" name="Picture 2"/>
             <wp:cNvGraphicFramePr>
               <a:graphicFrameLocks xmlns:a="http://schemas.openxmlformats.org/drawingml/2006/main" noChangeAspect="1"/>
             </wp:cNvGraphicFramePr>
@@ -198,11 +167,16 @@
                   <pic:spPr>
                     <a:xfrm>
                       <a:off x="0" y="0"/>
-                      <a:ext cx="4139838" cy="3824042"/>
+                      <a:ext cx="4223250" cy="4193020"/>
                     </a:xfrm>
                     <a:prstGeom prst="rect">
                       <a:avLst/>
                     </a:prstGeom>
+                    <a:ln>
+                      <a:solidFill>
+                        <a:schemeClr val="tx1"/>
+                      </a:solidFill>
+                    </a:ln>
                   </pic:spPr>
                 </pic:pic>
               </a:graphicData>
@@ -213,6 +187,13 @@
     </w:p>
     <w:p>
       <w:pPr>
+        <w:rPr>
+          <w:b/>
+        </w:rPr>
+      </w:pPr>
+    </w:p>
+    <w:p>
+      <w:pPr>
         <w:pStyle w:val="ListParagraph"/>
         <w:numPr>
           <w:ilvl w:val="0"/>
@@ -374,7 +355,10 @@
         <w:t>Store PathType</w:t>
       </w:r>
       <w:r>
-        <w:t xml:space="preserve"> – Freeform (user will enter the web site IIS binding information here)</w:t>
+        <w:t xml:space="preserve"> – </w:t>
+      </w:r>
+      <w:r>
+        <w:t>Fixed</w:t>
       </w:r>
     </w:p>
     <w:p>
@@ -393,10 +377,13 @@
           <w:b/>
           <w:color w:val="2F5496" w:themeColor="accent5" w:themeShade="BF"/>
         </w:rPr>
-        <w:t>Private Keys</w:t>
-      </w:r>
-      <w:r>
-        <w:t xml:space="preserve"> – Required (the private key must be delivered to the certificate store for IIS binding)</w:t>
+        <w:t>Store Path Value</w:t>
+      </w:r>
+      <w:r>
+        <w:t xml:space="preserve"> – </w:t>
+      </w:r>
+      <w:r>
+        <w:t>IIS Personal (READ ONLY – this value is display only)</w:t>
       </w:r>
     </w:p>
     <w:p>
@@ -415,10 +402,10 @@
           <w:b/>
           <w:color w:val="2F5496" w:themeColor="accent5" w:themeShade="BF"/>
         </w:rPr>
-        <w:t xml:space="preserve">PFX Password Style </w:t>
-      </w:r>
-      <w:r>
-        <w:t>– Default</w:t>
+        <w:t>Private Keys</w:t>
+      </w:r>
+      <w:r>
+        <w:t xml:space="preserve"> – Required (the private key must be delivered to the certificate store for IIS binding)</w:t>
       </w:r>
     </w:p>
     <w:p>
@@ -437,10 +424,148 @@
           <w:b/>
           <w:color w:val="2F5496" w:themeColor="accent5" w:themeShade="BF"/>
         </w:rPr>
+        <w:t xml:space="preserve">PFX Password Style </w:t>
+      </w:r>
+      <w:r>
+        <w:t>– Default</w:t>
+      </w:r>
+    </w:p>
+    <w:p>
+      <w:pPr>
+        <w:pStyle w:val="ListParagraph"/>
+        <w:numPr>
+          <w:ilvl w:val="0"/>
+          <w:numId w:val="1"/>
+        </w:numPr>
+        <w:rPr>
+          <w:b/>
+        </w:rPr>
+      </w:pPr>
+      <w:r>
+        <w:rPr>
+          <w:b/>
+          <w:color w:val="2F5496" w:themeColor="accent5" w:themeShade="BF"/>
+        </w:rPr>
         <w:t xml:space="preserve">Job Types </w:t>
       </w:r>
       <w:r>
         <w:t>– Inventory, Add, and Remove are the 3 job types implemented by this AnyAgent</w:t>
+      </w:r>
+    </w:p>
+    <w:p>
+      <w:pPr>
+        <w:rPr>
+          <w:b/>
+        </w:rPr>
+      </w:pPr>
+      <w:r>
+        <w:rPr>
+          <w:b/>
+        </w:rPr>
+        <w:t>Parameters:</w:t>
+      </w:r>
+    </w:p>
+    <w:p>
+      <w:pPr>
+        <w:pStyle w:val="ListParagraph"/>
+        <w:numPr>
+          <w:ilvl w:val="0"/>
+          <w:numId w:val="11"/>
+        </w:numPr>
+        <w:rPr>
+          <w:b/>
+        </w:rPr>
+      </w:pPr>
+      <w:r>
+        <w:rPr>
+          <w:b/>
+          <w:color w:val="2F5496" w:themeColor="accent5" w:themeShade="BF"/>
+        </w:rPr>
+        <w:t>Site Name</w:t>
+      </w:r>
+      <w:r>
+        <w:t xml:space="preserve"> –</w:t>
+      </w:r>
+      <w:r>
+        <w:t xml:space="preserve"> Required.  The site name for the web site being bound to – i.e. “Default Web Site”</w:t>
+      </w:r>
+    </w:p>
+    <w:p>
+      <w:pPr>
+        <w:pStyle w:val="ListParagraph"/>
+        <w:numPr>
+          <w:ilvl w:val="0"/>
+          <w:numId w:val="11"/>
+        </w:numPr>
+        <w:rPr>
+          <w:b/>
+        </w:rPr>
+      </w:pPr>
+      <w:r>
+        <w:rPr>
+          <w:b/>
+          <w:color w:val="2F5496" w:themeColor="accent5" w:themeShade="BF"/>
+        </w:rPr>
+        <w:t>IP Address</w:t>
+      </w:r>
+      <w:r>
+        <w:t xml:space="preserve"> –</w:t>
+      </w:r>
+      <w:r>
+        <w:t xml:space="preserve"> Required.  </w:t>
+      </w:r>
+      <w:r>
+        <w:t>The IP address for the web site being bound to.  Default is “*” for all IP Addresses.</w:t>
+      </w:r>
+    </w:p>
+    <w:p>
+      <w:pPr>
+        <w:pStyle w:val="ListParagraph"/>
+        <w:numPr>
+          <w:ilvl w:val="0"/>
+          <w:numId w:val="11"/>
+        </w:numPr>
+        <w:rPr>
+          <w:b/>
+        </w:rPr>
+      </w:pPr>
+      <w:r>
+        <w:rPr>
+          <w:b/>
+          <w:color w:val="2F5496" w:themeColor="accent5" w:themeShade="BF"/>
+        </w:rPr>
+        <w:t>Port</w:t>
+      </w:r>
+      <w:r>
+        <w:t xml:space="preserve"> –</w:t>
+      </w:r>
+      <w:r>
+        <w:t xml:space="preserve"> Required.  The port for the web site being bound to.  Default is “443”.</w:t>
+      </w:r>
+    </w:p>
+    <w:p>
+      <w:pPr>
+        <w:pStyle w:val="ListParagraph"/>
+        <w:numPr>
+          <w:ilvl w:val="0"/>
+          <w:numId w:val="11"/>
+        </w:numPr>
+        <w:rPr>
+          <w:b/>
+        </w:rPr>
+      </w:pPr>
+      <w:r>
+        <w:rPr>
+          <w:b/>
+          <w:color w:val="2F5496" w:themeColor="accent5" w:themeShade="BF"/>
+        </w:rPr>
+        <w:t>Host Name</w:t>
+      </w:r>
+      <w:r>
+        <w:t xml:space="preserve"> –</w:t>
+      </w:r>
+      <w:r>
+        <w:t xml:space="preserve"> Optional.  The host name for the web site being bound to.</w:t>
       </w:r>
     </w:p>
     <w:p/>
@@ -565,6 +690,7 @@
         </w:rPr>
       </w:pPr>
       <w:r>
+        <w:lastRenderedPageBreak/>
         <w:t>Click</w:t>
       </w:r>
       <w:r>
@@ -591,7 +717,6 @@
         <w:rPr>
           <w:noProof/>
         </w:rPr>
-        <w:lastRenderedPageBreak/>
         <w:drawing>
           <wp:inline distT="0" distB="0" distL="0" distR="0" wp14:anchorId="02AD570F" wp14:editId="76FC446C">
             <wp:extent cx="4398008" cy="3930015"/>
@@ -1113,79 +1238,41 @@
           <w:u w:val="single"/>
         </w:rPr>
         <w:lastRenderedPageBreak/>
-        <w:t>3</w:t>
-      </w:r>
-      <w:r>
-        <w:rPr>
-          <w:b/>
-          <w:u w:val="single"/>
-        </w:rPr>
-        <w:t xml:space="preserve">. </w:t>
-      </w:r>
-      <w:r>
-        <w:rPr>
-          <w:b/>
-          <w:u w:val="single"/>
-        </w:rPr>
-        <w:t>Create an IIS With Binding Certificate Store within Keyfactor Command</w:t>
-      </w:r>
-    </w:p>
-    <w:p>
-      <w:r>
-        <w:t xml:space="preserve">In Keyfactor Command create a new Certificate Store similar to the one below, selecting IIS With Binding as the Category and a Store Path with the format </w:t>
-      </w:r>
-      <w:r>
-        <w:rPr>
-          <w:b/>
-          <w:i/>
-        </w:rPr>
-        <w:t>WebSiteName/IPAddress/PortNumber/HostName</w:t>
-      </w:r>
-      <w:r>
-        <w:rPr>
-          <w:b/>
-          <w:i/>
-        </w:rPr>
-        <w:t xml:space="preserve"> </w:t>
-      </w:r>
-      <w:r>
-        <w:rPr>
-          <w:i/>
-          <w:u w:val="single"/>
-        </w:rPr>
-        <w:t xml:space="preserve"> </w:t>
-      </w:r>
-      <w:r>
-        <w:t>format (</w:t>
-      </w:r>
-      <w:r>
-        <w:rPr>
-          <w:b/>
-          <w:i/>
-        </w:rPr>
-        <w:t>HostName</w:t>
-      </w:r>
-      <w:r>
-        <w:t xml:space="preserve"> optional).</w:t>
-      </w:r>
-    </w:p>
-    <w:p>
-      <w:pPr>
-        <w:rPr>
-          <w:b/>
-        </w:rPr>
-      </w:pPr>
+        <w:t>3. Create an IIS With Binding Certificate Store within Keyfactor Command</w:t>
+      </w:r>
+    </w:p>
+    <w:p>
+      <w:r>
+        <w:t xml:space="preserve">In Keyfactor Command create a new Certificate Store similar to the one below, selecting IIS With Binding as the Category and </w:t>
+      </w:r>
+      <w:r>
+        <w:t>the parameters as described in “</w:t>
+      </w:r>
+      <w:r>
+        <w:rPr>
+          <w:bCs/>
+        </w:rPr>
+        <w:t>Create the New Certificate Store Type for the New IIS-With-Bindings AnyAgent</w:t>
+      </w:r>
+      <w:r>
+        <w:rPr>
+          <w:bCs/>
+        </w:rPr>
+        <w:t>”.</w:t>
+      </w:r>
       <w:bookmarkStart w:id="0" w:name="_GoBack"/>
       <w:bookmarkEnd w:id="0"/>
+    </w:p>
+    <w:p>
       <w:r>
         <w:rPr>
           <w:noProof/>
         </w:rPr>
         <w:drawing>
-          <wp:inline distT="0" distB="0" distL="0" distR="0" wp14:anchorId="05DB3CDE" wp14:editId="05D65EAF">
-            <wp:extent cx="5181600" cy="1915974"/>
-            <wp:effectExtent l="0" t="0" r="0" b="8255"/>
-            <wp:docPr id="15" name="Picture 15"/>
+          <wp:inline distT="0" distB="0" distL="0" distR="0" wp14:anchorId="48F5B57D" wp14:editId="693EC8D3">
+            <wp:extent cx="5146124" cy="3991428"/>
+            <wp:effectExtent l="19050" t="19050" r="16510" b="28575"/>
+            <wp:docPr id="1" name="Picture 1"/>
             <wp:cNvGraphicFramePr>
               <a:graphicFrameLocks xmlns:a="http://schemas.openxmlformats.org/drawingml/2006/main" noChangeAspect="1"/>
             </wp:cNvGraphicFramePr>
@@ -1205,11 +1292,16 @@
                   <pic:spPr>
                     <a:xfrm>
                       <a:off x="0" y="0"/>
-                      <a:ext cx="5200438" cy="1922940"/>
+                      <a:ext cx="5158371" cy="4000927"/>
                     </a:xfrm>
                     <a:prstGeom prst="rect">
                       <a:avLst/>
                     </a:prstGeom>
+                    <a:ln>
+                      <a:solidFill>
+                        <a:schemeClr val="tx1"/>
+                      </a:solidFill>
+                    </a:ln>
                   </pic:spPr>
                 </pic:pic>
               </a:graphicData>
@@ -1217,6 +1309,13 @@
           </wp:inline>
         </w:drawing>
       </w:r>
+    </w:p>
+    <w:p>
+      <w:pPr>
+        <w:rPr>
+          <w:b/>
+        </w:rPr>
+      </w:pPr>
     </w:p>
     <w:sectPr>
       <w:headerReference w:type="default" r:id="rId19"/>
@@ -1230,7 +1329,7 @@
 </file>
 
 <file path=word/endnotes.xml><?xml version="1.0" encoding="utf-8"?>
-<w:endnotes xmlns:wpc="http://schemas.microsoft.com/office/word/2010/wordprocessingCanvas" xmlns:cx="http://schemas.microsoft.com/office/drawing/2014/chartex" xmlns:cx1="http://schemas.microsoft.com/office/drawing/2015/9/8/chartex" xmlns:mc="http://schemas.openxmlformats.org/markup-compatibility/2006" xmlns:o="urn:schemas-microsoft-com:office:office" xmlns:r="http://schemas.openxmlformats.org/officeDocument/2006/relationships" xmlns:m="http://schemas.openxmlformats.org/officeDocument/2006/math" xmlns:v="urn:schemas-microsoft-com:vml" xmlns:wp14="http://schemas.microsoft.com/office/word/2010/wordprocessingDrawing" xmlns:wp="http://schemas.openxmlformats.org/drawingml/2006/wordprocessingDrawing" xmlns:w10="urn:schemas-microsoft-com:office:word" xmlns:w="http://schemas.openxmlformats.org/wordprocessingml/2006/main" xmlns:w14="http://schemas.microsoft.com/office/word/2010/wordml" xmlns:w15="http://schemas.microsoft.com/office/word/2012/wordml" xmlns:w16se="http://schemas.microsoft.com/office/word/2015/wordml/symex" xmlns:wpg="http://schemas.microsoft.com/office/word/2010/wordprocessingGroup" xmlns:wpi="http://schemas.microsoft.com/office/word/2010/wordprocessingInk" xmlns:wne="http://schemas.microsoft.com/office/word/2006/wordml" xmlns:wps="http://schemas.microsoft.com/office/word/2010/wordprocessingShape" mc:Ignorable="w14 w15 w16se wp14">
+<w:endnotes xmlns:wpc="http://schemas.microsoft.com/office/word/2010/wordprocessingCanvas" xmlns:cx="http://schemas.microsoft.com/office/drawing/2014/chartex" xmlns:cx1="http://schemas.microsoft.com/office/drawing/2015/9/8/chartex" xmlns:cx2="http://schemas.microsoft.com/office/drawing/2015/10/21/chartex" xmlns:cx3="http://schemas.microsoft.com/office/drawing/2016/5/9/chartex" xmlns:cx4="http://schemas.microsoft.com/office/drawing/2016/5/10/chartex" xmlns:cx5="http://schemas.microsoft.com/office/drawing/2016/5/11/chartex" xmlns:cx6="http://schemas.microsoft.com/office/drawing/2016/5/12/chartex" xmlns:cx7="http://schemas.microsoft.com/office/drawing/2016/5/13/chartex" xmlns:cx8="http://schemas.microsoft.com/office/drawing/2016/5/14/chartex" xmlns:mc="http://schemas.openxmlformats.org/markup-compatibility/2006" xmlns:aink="http://schemas.microsoft.com/office/drawing/2016/ink" xmlns:am3d="http://schemas.microsoft.com/office/drawing/2017/model3d" xmlns:o="urn:schemas-microsoft-com:office:office" xmlns:r="http://schemas.openxmlformats.org/officeDocument/2006/relationships" xmlns:m="http://schemas.openxmlformats.org/officeDocument/2006/math" xmlns:v="urn:schemas-microsoft-com:vml" xmlns:wp14="http://schemas.microsoft.com/office/word/2010/wordprocessingDrawing" xmlns:wp="http://schemas.openxmlformats.org/drawingml/2006/wordprocessingDrawing" xmlns:w10="urn:schemas-microsoft-com:office:word" xmlns:w="http://schemas.openxmlformats.org/wordprocessingml/2006/main" xmlns:w14="http://schemas.microsoft.com/office/word/2010/wordml" xmlns:w15="http://schemas.microsoft.com/office/word/2012/wordml" xmlns:w16cid="http://schemas.microsoft.com/office/word/2016/wordml/cid" xmlns:w16se="http://schemas.microsoft.com/office/word/2015/wordml/symex" xmlns:wpg="http://schemas.microsoft.com/office/word/2010/wordprocessingGroup" xmlns:wpi="http://schemas.microsoft.com/office/word/2010/wordprocessingInk" xmlns:wne="http://schemas.microsoft.com/office/word/2006/wordml" xmlns:wps="http://schemas.microsoft.com/office/word/2010/wordprocessingShape" mc:Ignorable="w14 w15 w16se w16cid wp14">
   <w:endnote w:type="separator" w:id="-1">
     <w:p>
       <w:pPr>
@@ -1255,7 +1354,7 @@
 </file>
 
 <file path=word/footnotes.xml><?xml version="1.0" encoding="utf-8"?>
-<w:footnotes xmlns:wpc="http://schemas.microsoft.com/office/word/2010/wordprocessingCanvas" xmlns:cx="http://schemas.microsoft.com/office/drawing/2014/chartex" xmlns:cx1="http://schemas.microsoft.com/office/drawing/2015/9/8/chartex" xmlns:mc="http://schemas.openxmlformats.org/markup-compatibility/2006" xmlns:o="urn:schemas-microsoft-com:office:office" xmlns:r="http://schemas.openxmlformats.org/officeDocument/2006/relationships" xmlns:m="http://schemas.openxmlformats.org/officeDocument/2006/math" xmlns:v="urn:schemas-microsoft-com:vml" xmlns:wp14="http://schemas.microsoft.com/office/word/2010/wordprocessingDrawing" xmlns:wp="http://schemas.openxmlformats.org/drawingml/2006/wordprocessingDrawing" xmlns:w10="urn:schemas-microsoft-com:office:word" xmlns:w="http://schemas.openxmlformats.org/wordprocessingml/2006/main" xmlns:w14="http://schemas.microsoft.com/office/word/2010/wordml" xmlns:w15="http://schemas.microsoft.com/office/word/2012/wordml" xmlns:w16se="http://schemas.microsoft.com/office/word/2015/wordml/symex" xmlns:wpg="http://schemas.microsoft.com/office/word/2010/wordprocessingGroup" xmlns:wpi="http://schemas.microsoft.com/office/word/2010/wordprocessingInk" xmlns:wne="http://schemas.microsoft.com/office/word/2006/wordml" xmlns:wps="http://schemas.microsoft.com/office/word/2010/wordprocessingShape" mc:Ignorable="w14 w15 w16se wp14">
+<w:footnotes xmlns:wpc="http://schemas.microsoft.com/office/word/2010/wordprocessingCanvas" xmlns:cx="http://schemas.microsoft.com/office/drawing/2014/chartex" xmlns:cx1="http://schemas.microsoft.com/office/drawing/2015/9/8/chartex" xmlns:cx2="http://schemas.microsoft.com/office/drawing/2015/10/21/chartex" xmlns:cx3="http://schemas.microsoft.com/office/drawing/2016/5/9/chartex" xmlns:cx4="http://schemas.microsoft.com/office/drawing/2016/5/10/chartex" xmlns:cx5="http://schemas.microsoft.com/office/drawing/2016/5/11/chartex" xmlns:cx6="http://schemas.microsoft.com/office/drawing/2016/5/12/chartex" xmlns:cx7="http://schemas.microsoft.com/office/drawing/2016/5/13/chartex" xmlns:cx8="http://schemas.microsoft.com/office/drawing/2016/5/14/chartex" xmlns:mc="http://schemas.openxmlformats.org/markup-compatibility/2006" xmlns:aink="http://schemas.microsoft.com/office/drawing/2016/ink" xmlns:am3d="http://schemas.microsoft.com/office/drawing/2017/model3d" xmlns:o="urn:schemas-microsoft-com:office:office" xmlns:r="http://schemas.openxmlformats.org/officeDocument/2006/relationships" xmlns:m="http://schemas.openxmlformats.org/officeDocument/2006/math" xmlns:v="urn:schemas-microsoft-com:vml" xmlns:wp14="http://schemas.microsoft.com/office/word/2010/wordprocessingDrawing" xmlns:wp="http://schemas.openxmlformats.org/drawingml/2006/wordprocessingDrawing" xmlns:w10="urn:schemas-microsoft-com:office:word" xmlns:w="http://schemas.openxmlformats.org/wordprocessingml/2006/main" xmlns:w14="http://schemas.microsoft.com/office/word/2010/wordml" xmlns:w15="http://schemas.microsoft.com/office/word/2012/wordml" xmlns:w16cid="http://schemas.microsoft.com/office/word/2016/wordml/cid" xmlns:w16se="http://schemas.microsoft.com/office/word/2015/wordml/symex" xmlns:wpg="http://schemas.microsoft.com/office/word/2010/wordprocessingGroup" xmlns:wpi="http://schemas.microsoft.com/office/word/2010/wordprocessingInk" xmlns:wne="http://schemas.microsoft.com/office/word/2006/wordml" xmlns:wps="http://schemas.microsoft.com/office/word/2010/wordprocessingShape" mc:Ignorable="w14 w15 w16se w16cid wp14">
   <w:footnote w:type="separator" w:id="-1">
     <w:p>
       <w:pPr>
@@ -1280,7 +1379,7 @@
 </file>
 
 <file path=word/header1.xml><?xml version="1.0" encoding="utf-8"?>
-<w:hdr xmlns:wpc="http://schemas.microsoft.com/office/word/2010/wordprocessingCanvas" xmlns:cx="http://schemas.microsoft.com/office/drawing/2014/chartex" xmlns:cx1="http://schemas.microsoft.com/office/drawing/2015/9/8/chartex" xmlns:mc="http://schemas.openxmlformats.org/markup-compatibility/2006" xmlns:o="urn:schemas-microsoft-com:office:office" xmlns:r="http://schemas.openxmlformats.org/officeDocument/2006/relationships" xmlns:m="http://schemas.openxmlformats.org/officeDocument/2006/math" xmlns:v="urn:schemas-microsoft-com:vml" xmlns:wp14="http://schemas.microsoft.com/office/word/2010/wordprocessingDrawing" xmlns:wp="http://schemas.openxmlformats.org/drawingml/2006/wordprocessingDrawing" xmlns:w10="urn:schemas-microsoft-com:office:word" xmlns:w="http://schemas.openxmlformats.org/wordprocessingml/2006/main" xmlns:w14="http://schemas.microsoft.com/office/word/2010/wordml" xmlns:w15="http://schemas.microsoft.com/office/word/2012/wordml" xmlns:w16se="http://schemas.microsoft.com/office/word/2015/wordml/symex" xmlns:wpg="http://schemas.microsoft.com/office/word/2010/wordprocessingGroup" xmlns:wpi="http://schemas.microsoft.com/office/word/2010/wordprocessingInk" xmlns:wne="http://schemas.microsoft.com/office/word/2006/wordml" xmlns:wps="http://schemas.microsoft.com/office/word/2010/wordprocessingShape" mc:Ignorable="w14 w15 w16se wp14">
+<w:hdr xmlns:wpc="http://schemas.microsoft.com/office/word/2010/wordprocessingCanvas" xmlns:cx="http://schemas.microsoft.com/office/drawing/2014/chartex" xmlns:cx1="http://schemas.microsoft.com/office/drawing/2015/9/8/chartex" xmlns:cx2="http://schemas.microsoft.com/office/drawing/2015/10/21/chartex" xmlns:cx3="http://schemas.microsoft.com/office/drawing/2016/5/9/chartex" xmlns:cx4="http://schemas.microsoft.com/office/drawing/2016/5/10/chartex" xmlns:cx5="http://schemas.microsoft.com/office/drawing/2016/5/11/chartex" xmlns:cx6="http://schemas.microsoft.com/office/drawing/2016/5/12/chartex" xmlns:cx7="http://schemas.microsoft.com/office/drawing/2016/5/13/chartex" xmlns:cx8="http://schemas.microsoft.com/office/drawing/2016/5/14/chartex" xmlns:mc="http://schemas.openxmlformats.org/markup-compatibility/2006" xmlns:aink="http://schemas.microsoft.com/office/drawing/2016/ink" xmlns:am3d="http://schemas.microsoft.com/office/drawing/2017/model3d" xmlns:o="urn:schemas-microsoft-com:office:office" xmlns:r="http://schemas.openxmlformats.org/officeDocument/2006/relationships" xmlns:m="http://schemas.openxmlformats.org/officeDocument/2006/math" xmlns:v="urn:schemas-microsoft-com:vml" xmlns:wp14="http://schemas.microsoft.com/office/word/2010/wordprocessingDrawing" xmlns:wp="http://schemas.openxmlformats.org/drawingml/2006/wordprocessingDrawing" xmlns:w10="urn:schemas-microsoft-com:office:word" xmlns:w="http://schemas.openxmlformats.org/wordprocessingml/2006/main" xmlns:w14="http://schemas.microsoft.com/office/word/2010/wordml" xmlns:w15="http://schemas.microsoft.com/office/word/2012/wordml" xmlns:w16cid="http://schemas.microsoft.com/office/word/2016/wordml/cid" xmlns:w16se="http://schemas.microsoft.com/office/word/2015/wordml/symex" xmlns:wpg="http://schemas.microsoft.com/office/word/2010/wordprocessingGroup" xmlns:wpi="http://schemas.microsoft.com/office/word/2010/wordprocessingInk" xmlns:wne="http://schemas.microsoft.com/office/word/2006/wordml" xmlns:wps="http://schemas.microsoft.com/office/word/2010/wordprocessingShape" mc:Ignorable="w14 w15 w16se w16cid wp14">
   <w:p>
     <w:pPr>
       <w:pStyle w:val="Header"/>
@@ -1328,8 +1427,121 @@
 </file>
 
 <file path=word/numbering.xml><?xml version="1.0" encoding="utf-8"?>
-<w:numbering xmlns:wpc="http://schemas.microsoft.com/office/word/2010/wordprocessingCanvas" xmlns:cx="http://schemas.microsoft.com/office/drawing/2014/chartex" xmlns:cx1="http://schemas.microsoft.com/office/drawing/2015/9/8/chartex" xmlns:mc="http://schemas.openxmlformats.org/markup-compatibility/2006" xmlns:o="urn:schemas-microsoft-com:office:office" xmlns:r="http://schemas.openxmlformats.org/officeDocument/2006/relationships" xmlns:m="http://schemas.openxmlformats.org/officeDocument/2006/math" xmlns:v="urn:schemas-microsoft-com:vml" xmlns:wp14="http://schemas.microsoft.com/office/word/2010/wordprocessingDrawing" xmlns:wp="http://schemas.openxmlformats.org/drawingml/2006/wordprocessingDrawing" xmlns:w10="urn:schemas-microsoft-com:office:word" xmlns:w="http://schemas.openxmlformats.org/wordprocessingml/2006/main" xmlns:w14="http://schemas.microsoft.com/office/word/2010/wordml" xmlns:w15="http://schemas.microsoft.com/office/word/2012/wordml" xmlns:w16se="http://schemas.microsoft.com/office/word/2015/wordml/symex" xmlns:wpg="http://schemas.microsoft.com/office/word/2010/wordprocessingGroup" xmlns:wpi="http://schemas.microsoft.com/office/word/2010/wordprocessingInk" xmlns:wne="http://schemas.microsoft.com/office/word/2006/wordml" xmlns:wps="http://schemas.microsoft.com/office/word/2010/wordprocessingShape" mc:Ignorable="w14 w15 w16se wp14">
+<w:numbering xmlns:wpc="http://schemas.microsoft.com/office/word/2010/wordprocessingCanvas" xmlns:cx="http://schemas.microsoft.com/office/drawing/2014/chartex" xmlns:cx1="http://schemas.microsoft.com/office/drawing/2015/9/8/chartex" xmlns:cx2="http://schemas.microsoft.com/office/drawing/2015/10/21/chartex" xmlns:cx3="http://schemas.microsoft.com/office/drawing/2016/5/9/chartex" xmlns:cx4="http://schemas.microsoft.com/office/drawing/2016/5/10/chartex" xmlns:cx5="http://schemas.microsoft.com/office/drawing/2016/5/11/chartex" xmlns:cx6="http://schemas.microsoft.com/office/drawing/2016/5/12/chartex" xmlns:cx7="http://schemas.microsoft.com/office/drawing/2016/5/13/chartex" xmlns:cx8="http://schemas.microsoft.com/office/drawing/2016/5/14/chartex" xmlns:mc="http://schemas.openxmlformats.org/markup-compatibility/2006" xmlns:aink="http://schemas.microsoft.com/office/drawing/2016/ink" xmlns:am3d="http://schemas.microsoft.com/office/drawing/2017/model3d" xmlns:o="urn:schemas-microsoft-com:office:office" xmlns:r="http://schemas.openxmlformats.org/officeDocument/2006/relationships" xmlns:m="http://schemas.openxmlformats.org/officeDocument/2006/math" xmlns:v="urn:schemas-microsoft-com:vml" xmlns:wp14="http://schemas.microsoft.com/office/word/2010/wordprocessingDrawing" xmlns:wp="http://schemas.openxmlformats.org/drawingml/2006/wordprocessingDrawing" xmlns:w10="urn:schemas-microsoft-com:office:word" xmlns:w="http://schemas.openxmlformats.org/wordprocessingml/2006/main" xmlns:w14="http://schemas.microsoft.com/office/word/2010/wordml" xmlns:w15="http://schemas.microsoft.com/office/word/2012/wordml" xmlns:w16cid="http://schemas.microsoft.com/office/word/2016/wordml/cid" xmlns:w16se="http://schemas.microsoft.com/office/word/2015/wordml/symex" xmlns:wpg="http://schemas.microsoft.com/office/word/2010/wordprocessingGroup" xmlns:wpi="http://schemas.microsoft.com/office/word/2010/wordprocessingInk" xmlns:wne="http://schemas.microsoft.com/office/word/2006/wordml" xmlns:wps="http://schemas.microsoft.com/office/word/2010/wordprocessingShape" mc:Ignorable="w14 w15 w16se w16cid wp14">
   <w:abstractNum w:abstractNumId="0" w15:restartNumberingAfterBreak="0">
+    <w:nsid w:val="01FC5161"/>
+    <w:multiLevelType w:val="hybridMultilevel"/>
+    <w:tmpl w:val="7FF20F22"/>
+    <w:lvl w:ilvl="0" w:tplc="04090001">
+      <w:start w:val="1"/>
+      <w:numFmt w:val="bullet"/>
+      <w:lvlText w:val=""/>
+      <w:lvlJc w:val="left"/>
+      <w:pPr>
+        <w:ind w:left="720" w:hanging="360"/>
+      </w:pPr>
+      <w:rPr>
+        <w:rFonts w:ascii="Symbol" w:hAnsi="Symbol" w:hint="default"/>
+      </w:rPr>
+    </w:lvl>
+    <w:lvl w:ilvl="1" w:tplc="04090003" w:tentative="1">
+      <w:start w:val="1"/>
+      <w:numFmt w:val="bullet"/>
+      <w:lvlText w:val="o"/>
+      <w:lvlJc w:val="left"/>
+      <w:pPr>
+        <w:ind w:left="1440" w:hanging="360"/>
+      </w:pPr>
+      <w:rPr>
+        <w:rFonts w:ascii="Courier New" w:hAnsi="Courier New" w:cs="Courier New" w:hint="default"/>
+      </w:rPr>
+    </w:lvl>
+    <w:lvl w:ilvl="2" w:tplc="04090005" w:tentative="1">
+      <w:start w:val="1"/>
+      <w:numFmt w:val="bullet"/>
+      <w:lvlText w:val=""/>
+      <w:lvlJc w:val="left"/>
+      <w:pPr>
+        <w:ind w:left="2160" w:hanging="360"/>
+      </w:pPr>
+      <w:rPr>
+        <w:rFonts w:ascii="Wingdings" w:hAnsi="Wingdings" w:hint="default"/>
+      </w:rPr>
+    </w:lvl>
+    <w:lvl w:ilvl="3" w:tplc="04090001" w:tentative="1">
+      <w:start w:val="1"/>
+      <w:numFmt w:val="bullet"/>
+      <w:lvlText w:val=""/>
+      <w:lvlJc w:val="left"/>
+      <w:pPr>
+        <w:ind w:left="2880" w:hanging="360"/>
+      </w:pPr>
+      <w:rPr>
+        <w:rFonts w:ascii="Symbol" w:hAnsi="Symbol" w:hint="default"/>
+      </w:rPr>
+    </w:lvl>
+    <w:lvl w:ilvl="4" w:tplc="04090003" w:tentative="1">
+      <w:start w:val="1"/>
+      <w:numFmt w:val="bullet"/>
+      <w:lvlText w:val="o"/>
+      <w:lvlJc w:val="left"/>
+      <w:pPr>
+        <w:ind w:left="3600" w:hanging="360"/>
+      </w:pPr>
+      <w:rPr>
+        <w:rFonts w:ascii="Courier New" w:hAnsi="Courier New" w:cs="Courier New" w:hint="default"/>
+      </w:rPr>
+    </w:lvl>
+    <w:lvl w:ilvl="5" w:tplc="04090005" w:tentative="1">
+      <w:start w:val="1"/>
+      <w:numFmt w:val="bullet"/>
+      <w:lvlText w:val=""/>
+      <w:lvlJc w:val="left"/>
+      <w:pPr>
+        <w:ind w:left="4320" w:hanging="360"/>
+      </w:pPr>
+      <w:rPr>
+        <w:rFonts w:ascii="Wingdings" w:hAnsi="Wingdings" w:hint="default"/>
+      </w:rPr>
+    </w:lvl>
+    <w:lvl w:ilvl="6" w:tplc="04090001" w:tentative="1">
+      <w:start w:val="1"/>
+      <w:numFmt w:val="bullet"/>
+      <w:lvlText w:val=""/>
+      <w:lvlJc w:val="left"/>
+      <w:pPr>
+        <w:ind w:left="5040" w:hanging="360"/>
+      </w:pPr>
+      <w:rPr>
+        <w:rFonts w:ascii="Symbol" w:hAnsi="Symbol" w:hint="default"/>
+      </w:rPr>
+    </w:lvl>
+    <w:lvl w:ilvl="7" w:tplc="04090003" w:tentative="1">
+      <w:start w:val="1"/>
+      <w:numFmt w:val="bullet"/>
+      <w:lvlText w:val="o"/>
+      <w:lvlJc w:val="left"/>
+      <w:pPr>
+        <w:ind w:left="5760" w:hanging="360"/>
+      </w:pPr>
+      <w:rPr>
+        <w:rFonts w:ascii="Courier New" w:hAnsi="Courier New" w:cs="Courier New" w:hint="default"/>
+      </w:rPr>
+    </w:lvl>
+    <w:lvl w:ilvl="8" w:tplc="04090005" w:tentative="1">
+      <w:start w:val="1"/>
+      <w:numFmt w:val="bullet"/>
+      <w:lvlText w:val=""/>
+      <w:lvlJc w:val="left"/>
+      <w:pPr>
+        <w:ind w:left="6480" w:hanging="360"/>
+      </w:pPr>
+      <w:rPr>
+        <w:rFonts w:ascii="Wingdings" w:hAnsi="Wingdings" w:hint="default"/>
+      </w:rPr>
+    </w:lvl>
+  </w:abstractNum>
+  <w:abstractNum w:abstractNumId="1" w15:restartNumberingAfterBreak="0">
     <w:nsid w:val="037F4604"/>
     <w:multiLevelType w:val="hybridMultilevel"/>
     <w:tmpl w:val="6AEEB78C"/>
@@ -1420,7 +1632,7 @@
       </w:pPr>
     </w:lvl>
   </w:abstractNum>
-  <w:abstractNum w:abstractNumId="1" w15:restartNumberingAfterBreak="0">
+  <w:abstractNum w:abstractNumId="2" w15:restartNumberingAfterBreak="0">
     <w:nsid w:val="0ACD1710"/>
     <w:multiLevelType w:val="hybridMultilevel"/>
     <w:tmpl w:val="0442B414"/>
@@ -1533,7 +1745,7 @@
       </w:rPr>
     </w:lvl>
   </w:abstractNum>
-  <w:abstractNum w:abstractNumId="2" w15:restartNumberingAfterBreak="0">
+  <w:abstractNum w:abstractNumId="3" w15:restartNumberingAfterBreak="0">
     <w:nsid w:val="14355B57"/>
     <w:multiLevelType w:val="hybridMultilevel"/>
     <w:tmpl w:val="AC828CCC"/>
@@ -1622,7 +1834,7 @@
       </w:pPr>
     </w:lvl>
   </w:abstractNum>
-  <w:abstractNum w:abstractNumId="3" w15:restartNumberingAfterBreak="0">
+  <w:abstractNum w:abstractNumId="4" w15:restartNumberingAfterBreak="0">
     <w:nsid w:val="158305B0"/>
     <w:multiLevelType w:val="hybridMultilevel"/>
     <w:tmpl w:val="AC0AA828"/>
@@ -1711,7 +1923,7 @@
       </w:pPr>
     </w:lvl>
   </w:abstractNum>
-  <w:abstractNum w:abstractNumId="4" w15:restartNumberingAfterBreak="0">
+  <w:abstractNum w:abstractNumId="5" w15:restartNumberingAfterBreak="0">
     <w:nsid w:val="396B72B6"/>
     <w:multiLevelType w:val="hybridMultilevel"/>
     <w:tmpl w:val="827680B0"/>
@@ -1826,7 +2038,7 @@
       </w:rPr>
     </w:lvl>
   </w:abstractNum>
-  <w:abstractNum w:abstractNumId="5" w15:restartNumberingAfterBreak="0">
+  <w:abstractNum w:abstractNumId="6" w15:restartNumberingAfterBreak="0">
     <w:nsid w:val="3D8E3358"/>
     <w:multiLevelType w:val="hybridMultilevel"/>
     <w:tmpl w:val="F65CBED6"/>
@@ -1912,7 +2124,7 @@
       </w:pPr>
     </w:lvl>
   </w:abstractNum>
-  <w:abstractNum w:abstractNumId="6" w15:restartNumberingAfterBreak="0">
+  <w:abstractNum w:abstractNumId="7" w15:restartNumberingAfterBreak="0">
     <w:nsid w:val="4CF77471"/>
     <w:multiLevelType w:val="hybridMultilevel"/>
     <w:tmpl w:val="A5565AF4"/>
@@ -1998,7 +2210,7 @@
       </w:pPr>
     </w:lvl>
   </w:abstractNum>
-  <w:abstractNum w:abstractNumId="7" w15:restartNumberingAfterBreak="0">
+  <w:abstractNum w:abstractNumId="8" w15:restartNumberingAfterBreak="0">
     <w:nsid w:val="52717548"/>
     <w:multiLevelType w:val="hybridMultilevel"/>
     <w:tmpl w:val="F65CBED6"/>
@@ -2084,7 +2296,7 @@
       </w:pPr>
     </w:lvl>
   </w:abstractNum>
-  <w:abstractNum w:abstractNumId="8" w15:restartNumberingAfterBreak="0">
+  <w:abstractNum w:abstractNumId="9" w15:restartNumberingAfterBreak="0">
     <w:nsid w:val="575C1C91"/>
     <w:multiLevelType w:val="hybridMultilevel"/>
     <w:tmpl w:val="1E8AEA18"/>
@@ -2197,7 +2409,7 @@
       </w:rPr>
     </w:lvl>
   </w:abstractNum>
-  <w:abstractNum w:abstractNumId="9" w15:restartNumberingAfterBreak="0">
+  <w:abstractNum w:abstractNumId="10" w15:restartNumberingAfterBreak="0">
     <w:nsid w:val="5D7D550C"/>
     <w:multiLevelType w:val="hybridMultilevel"/>
     <w:tmpl w:val="A4D89C0C"/>
@@ -2289,40 +2501,43 @@
     </w:lvl>
   </w:abstractNum>
   <w:num w:numId="1">
+    <w:abstractNumId w:val="2"/>
+  </w:num>
+  <w:num w:numId="2">
+    <w:abstractNumId w:val="10"/>
+  </w:num>
+  <w:num w:numId="3">
     <w:abstractNumId w:val="1"/>
   </w:num>
-  <w:num w:numId="2">
+  <w:num w:numId="4">
+    <w:abstractNumId w:val="5"/>
+  </w:num>
+  <w:num w:numId="5">
+    <w:abstractNumId w:val="7"/>
+  </w:num>
+  <w:num w:numId="6">
+    <w:abstractNumId w:val="6"/>
+  </w:num>
+  <w:num w:numId="7">
+    <w:abstractNumId w:val="8"/>
+  </w:num>
+  <w:num w:numId="8">
+    <w:abstractNumId w:val="3"/>
+  </w:num>
+  <w:num w:numId="9">
     <w:abstractNumId w:val="9"/>
   </w:num>
-  <w:num w:numId="3">
-    <w:abstractNumId w:val="0"/>
-  </w:num>
-  <w:num w:numId="4">
+  <w:num w:numId="10">
     <w:abstractNumId w:val="4"/>
   </w:num>
-  <w:num w:numId="5">
-    <w:abstractNumId w:val="6"/>
-  </w:num>
-  <w:num w:numId="6">
-    <w:abstractNumId w:val="5"/>
-  </w:num>
-  <w:num w:numId="7">
-    <w:abstractNumId w:val="7"/>
-  </w:num>
-  <w:num w:numId="8">
-    <w:abstractNumId w:val="2"/>
-  </w:num>
-  <w:num w:numId="9">
-    <w:abstractNumId w:val="8"/>
-  </w:num>
-  <w:num w:numId="10">
-    <w:abstractNumId w:val="3"/>
+  <w:num w:numId="11">
+    <w:abstractNumId w:val="0"/>
   </w:num>
 </w:numbering>
 </file>
 
 <file path=word/styles.xml><?xml version="1.0" encoding="utf-8"?>
-<w:styles xmlns:mc="http://schemas.openxmlformats.org/markup-compatibility/2006" xmlns:r="http://schemas.openxmlformats.org/officeDocument/2006/relationships" xmlns:w="http://schemas.openxmlformats.org/wordprocessingml/2006/main" xmlns:w14="http://schemas.microsoft.com/office/word/2010/wordml" xmlns:w15="http://schemas.microsoft.com/office/word/2012/wordml" xmlns:w16se="http://schemas.microsoft.com/office/word/2015/wordml/symex" mc:Ignorable="w14 w15 w16se">
+<w:styles xmlns:mc="http://schemas.openxmlformats.org/markup-compatibility/2006" xmlns:r="http://schemas.openxmlformats.org/officeDocument/2006/relationships" xmlns:w="http://schemas.openxmlformats.org/wordprocessingml/2006/main" xmlns:w14="http://schemas.microsoft.com/office/word/2010/wordml" xmlns:w15="http://schemas.microsoft.com/office/word/2012/wordml" xmlns:w16cid="http://schemas.microsoft.com/office/word/2016/wordml/cid" xmlns:w16se="http://schemas.microsoft.com/office/word/2015/wordml/symex" mc:Ignorable="w14 w15 w16se w16cid">
   <w:docDefaults>
     <w:rPrDefault>
       <w:rPr>
@@ -2338,7 +2553,7 @@
       </w:pPr>
     </w:pPrDefault>
   </w:docDefaults>
-  <w:latentStyles w:defLockedState="0" w:defUIPriority="99" w:defSemiHidden="0" w:defUnhideWhenUsed="0" w:defQFormat="0" w:count="371">
+  <w:latentStyles w:defLockedState="0" w:defUIPriority="99" w:defSemiHidden="0" w:defUnhideWhenUsed="0" w:defQFormat="0" w:count="377">
     <w:lsdException w:name="Normal" w:uiPriority="0" w:qFormat="1"/>
     <w:lsdException w:name="heading 1" w:uiPriority="9" w:qFormat="1"/>
     <w:lsdException w:name="heading 2" w:semiHidden="1" w:uiPriority="9" w:unhideWhenUsed="1" w:qFormat="1"/>
@@ -2486,11 +2701,8 @@
     <w:lsdException w:name="Table 3D effects 3" w:semiHidden="1" w:unhideWhenUsed="1"/>
     <w:lsdException w:name="Table Contemporary" w:semiHidden="1" w:unhideWhenUsed="1"/>
     <w:lsdException w:name="Table Elegant" w:semiHidden="1" w:unhideWhenUsed="1"/>
-    <w:lsdException w:name="Table Professional" w:semiHidden="1" w:unhideWhenUsed="1"/>
     <w:lsdException w:name="Table Subtle 1" w:semiHidden="1" w:unhideWhenUsed="1"/>
     <w:lsdException w:name="Table Subtle 2" w:semiHidden="1" w:unhideWhenUsed="1"/>
-    <w:lsdException w:name="Table Web 1" w:semiHidden="1" w:unhideWhenUsed="1"/>
-    <w:lsdException w:name="Table Web 2" w:semiHidden="1" w:unhideWhenUsed="1"/>
     <w:lsdException w:name="Table Web 3" w:semiHidden="1" w:unhideWhenUsed="1"/>
     <w:lsdException w:name="Balloon Text" w:semiHidden="1" w:unhideWhenUsed="1"/>
     <w:lsdException w:name="Table Grid" w:uiPriority="39"/>
@@ -2710,6 +2922,12 @@
     <w:lsdException w:name="List Table 5 Dark Accent 6" w:uiPriority="50"/>
     <w:lsdException w:name="List Table 6 Colorful Accent 6" w:uiPriority="51"/>
     <w:lsdException w:name="List Table 7 Colorful Accent 6" w:uiPriority="52"/>
+    <w:lsdException w:name="Mention" w:semiHidden="1" w:unhideWhenUsed="1"/>
+    <w:lsdException w:name="Smart Hyperlink" w:semiHidden="1" w:unhideWhenUsed="1"/>
+    <w:lsdException w:name="Hashtag" w:semiHidden="1" w:unhideWhenUsed="1"/>
+    <w:lsdException w:name="Unresolved Mention" w:semiHidden="1" w:unhideWhenUsed="1"/>
+    <w:lsdException w:name="Smart Link" w:semiHidden="1" w:unhideWhenUsed="1"/>
+    <w:lsdException w:name="Smart Link Error" w:semiHidden="1" w:unhideWhenUsed="1"/>
   </w:latentStyles>
   <w:style w:type="paragraph" w:default="1" w:styleId="Normal">
     <w:name w:val="Normal"/>
@@ -3062,6 +3280,15 @@
 </file>
 
 <file path=customXml/item1.xml><?xml version="1.0" encoding="utf-8"?>
+<?mso-contentType ?>
+<FormTemplates xmlns="http://schemas.microsoft.com/sharepoint/v3/contenttype/forms">
+  <Display>DocumentLibraryForm</Display>
+  <Edit>DocumentLibraryForm</Edit>
+  <New>DocumentLibraryForm</New>
+</FormTemplates>
+</file>
+
+<file path=customXml/item2.xml><?xml version="1.0" encoding="utf-8"?>
 <ct:contentTypeSchema xmlns:ct="http://schemas.microsoft.com/office/2006/metadata/contentType" xmlns:ma="http://schemas.microsoft.com/office/2006/metadata/properties/metaAttributes" ct:_="" ma:_="" ma:contentTypeName="Document" ma:contentTypeID="0x01010079DFF0109B818142BBEE3457E941B29F" ma:contentTypeVersion="15" ma:contentTypeDescription="Create a new document." ma:contentTypeScope="" ma:versionID="aca9832520b0256cc40b7f5d114c977a">
   <xsd:schema xmlns:xsd="http://www.w3.org/2001/XMLSchema" xmlns:xs="http://www.w3.org/2001/XMLSchema" xmlns:p="http://schemas.microsoft.com/office/2006/metadata/properties" xmlns:ns3="fdc0650e-df4e-481a-917c-05b415be2886" targetNamespace="http://schemas.microsoft.com/office/2006/metadata/properties" ma:root="true" ma:fieldsID="0f47de640fd75b5ae9e51736ffc3671d" ns3:_="">
     <xsd:import namespace="fdc0650e-df4e-481a-917c-05b415be2886"/>
@@ -3275,15 +3502,6 @@
 </ct:contentTypeSchema>
 </file>
 
-<file path=customXml/item2.xml><?xml version="1.0" encoding="utf-8"?>
-<?mso-contentType ?>
-<FormTemplates xmlns="http://schemas.microsoft.com/sharepoint/v3/contenttype/forms">
-  <Display>DocumentLibraryForm</Display>
-  <Edit>DocumentLibraryForm</Edit>
-  <New>DocumentLibraryForm</New>
-</FormTemplates>
-</file>
-
 <file path=customXml/item3.xml><?xml version="1.0" encoding="utf-8"?>
 <p:properties xmlns:p="http://schemas.microsoft.com/office/2006/metadata/properties" xmlns:xsi="http://www.w3.org/2001/XMLSchema-instance" xmlns:pc="http://schemas.microsoft.com/office/infopath/2007/PartnerControls">
   <documentManagement>
@@ -3297,6 +3515,14 @@
 </file>
 
 <file path=customXml/itemProps1.xml><?xml version="1.0" encoding="utf-8"?>
+<ds:datastoreItem xmlns:ds="http://schemas.openxmlformats.org/officeDocument/2006/customXml" ds:itemID="{8B2DF10A-713C-4EB1-B268-7D46DEF73161}">
+  <ds:schemaRefs>
+    <ds:schemaRef ds:uri="http://schemas.microsoft.com/sharepoint/v3/contenttype/forms"/>
+  </ds:schemaRefs>
+</ds:datastoreItem>
+</file>
+
+<file path=customXml/itemProps2.xml><?xml version="1.0" encoding="utf-8"?>
 <ds:datastoreItem xmlns:ds="http://schemas.openxmlformats.org/officeDocument/2006/customXml" ds:itemID="{09005189-E32C-4258-998E-41CECBB32124}">
   <ds:schemaRefs>
     <ds:schemaRef ds:uri="http://schemas.microsoft.com/office/2006/metadata/contentType"/>
@@ -3314,26 +3540,18 @@
 </ds:datastoreItem>
 </file>
 
-<file path=customXml/itemProps2.xml><?xml version="1.0" encoding="utf-8"?>
-<ds:datastoreItem xmlns:ds="http://schemas.openxmlformats.org/officeDocument/2006/customXml" ds:itemID="{8B2DF10A-713C-4EB1-B268-7D46DEF73161}">
-  <ds:schemaRefs>
-    <ds:schemaRef ds:uri="http://schemas.microsoft.com/sharepoint/v3/contenttype/forms"/>
-  </ds:schemaRefs>
-</ds:datastoreItem>
-</file>
-
 <file path=customXml/itemProps3.xml><?xml version="1.0" encoding="utf-8"?>
 <ds:datastoreItem xmlns:ds="http://schemas.openxmlformats.org/officeDocument/2006/customXml" ds:itemID="{BF4FCDEB-9F2B-4FFA-9AB9-BBC6F5CE01CB}">
   <ds:schemaRefs>
+    <ds:schemaRef ds:uri="fdc0650e-df4e-481a-917c-05b415be2886"/>
+    <ds:schemaRef ds:uri="http://schemas.microsoft.com/office/2006/documentManagement/types"/>
+    <ds:schemaRef ds:uri="http://www.w3.org/XML/1998/namespace"/>
+    <ds:schemaRef ds:uri="http://schemas.microsoft.com/office/infopath/2007/PartnerControls"/>
+    <ds:schemaRef ds:uri="http://purl.org/dc/dcmitype/"/>
+    <ds:schemaRef ds:uri="http://schemas.openxmlformats.org/package/2006/metadata/core-properties"/>
+    <ds:schemaRef ds:uri="http://schemas.microsoft.com/office/2006/metadata/properties"/>
     <ds:schemaRef ds:uri="http://purl.org/dc/terms/"/>
-    <ds:schemaRef ds:uri="http://schemas.microsoft.com/office/2006/documentManagement/types"/>
-    <ds:schemaRef ds:uri="fdc0650e-df4e-481a-917c-05b415be2886"/>
-    <ds:schemaRef ds:uri="http://purl.org/dc/dcmitype/"/>
-    <ds:schemaRef ds:uri="http://schemas.microsoft.com/office/2006/metadata/properties"/>
-    <ds:schemaRef ds:uri="http://www.w3.org/XML/1998/namespace"/>
     <ds:schemaRef ds:uri="http://purl.org/dc/elements/1.1/"/>
-    <ds:schemaRef ds:uri="http://schemas.microsoft.com/office/infopath/2007/PartnerControls"/>
-    <ds:schemaRef ds:uri="http://schemas.openxmlformats.org/package/2006/metadata/core-properties"/>
   </ds:schemaRefs>
 </ds:datastoreItem>
 </file>
</xml_diff>